<commit_message>
H7: True - Bug removed
</commit_message>
<xml_diff>
--- a/BRLS/doc/Bug 1 Test Script.docx
+++ b/BRLS/doc/Bug 1 Test Script.docx
@@ -103,11 +103,22 @@
         <w:pStyle w:val="ListBullet"/>
       </w:pPr>
       <w:r>
-        <w:t>A loan one day overdue.</w:t>
+        <w:t xml:space="preserve">A loan </w:t>
+      </w:r>
+      <w:r>
+        <w:rPr>
+          <w:u w:val="single"/>
+        </w:rPr>
+        <w:t>one</w:t>
+      </w:r>
+      <w:r>
+        <w:t xml:space="preserve"> day overdue.</w:t>
       </w:r>
       <w:r>
         <w:t xml:space="preserve"> </w:t>
       </w:r>
+      <w:bookmarkStart w:id="3" w:name="_GoBack"/>
+      <w:bookmarkEnd w:id="3"/>
     </w:p>
     <w:p>
       <w:pPr>
@@ -274,13 +285,7 @@
           </w:tcPr>
           <w:p>
             <w:r>
-              <w:t>Prompts u</w:t>
-            </w:r>
-            <w:r>
-              <w:t>ser to scan book</w:t>
-            </w:r>
-            <w:r>
-              <w:t>.</w:t>
+              <w:t>Prompts user to scan book.</w:t>
             </w:r>
           </w:p>
         </w:tc>
@@ -310,8 +315,6 @@
             <w:r>
               <w:t>Enter Book Id</w:t>
             </w:r>
-            <w:bookmarkStart w:id="3" w:name="_GoBack"/>
-            <w:bookmarkEnd w:id="3"/>
           </w:p>
         </w:tc>
         <w:tc>
@@ -327,6 +330,9 @@
             <w:r>
               <w:t>Display fine amount</w:t>
             </w:r>
+            <w:r>
+              <w:t>.</w:t>
+            </w:r>
           </w:p>
           <w:p>
             <w:r>
@@ -338,7 +344,11 @@
           <w:tcPr>
             <w:tcW w:w="759" w:type="dxa"/>
           </w:tcPr>
-          <w:p/>
+          <w:p>
+            <w:r>
+              <w:t>F</w:t>
+            </w:r>
+          </w:p>
         </w:tc>
       </w:tr>
     </w:tbl>
@@ -357,11 +367,11 @@
         <w:tblLook w:val="0020" w:firstRow="1" w:lastRow="0" w:firstColumn="0" w:lastColumn="0" w:noHBand="0" w:noVBand="0"/>
       </w:tblPr>
       <w:tblGrid>
-        <w:gridCol w:w="1796"/>
-        <w:gridCol w:w="1512"/>
-        <w:gridCol w:w="1300"/>
-        <w:gridCol w:w="1640"/>
-        <w:gridCol w:w="2376"/>
+        <w:gridCol w:w="1798"/>
+        <w:gridCol w:w="1515"/>
+        <w:gridCol w:w="1283"/>
+        <w:gridCol w:w="1644"/>
+        <w:gridCol w:w="2384"/>
       </w:tblGrid>
       <w:tr>
         <w:trPr>
@@ -425,7 +435,34 @@
           </w:tcPr>
           <w:p>
             <w:r>
-              <w:t>2/12/06 11:35 am</w:t>
+              <w:t>11</w:t>
+            </w:r>
+            <w:r>
+              <w:t>/</w:t>
+            </w:r>
+            <w:r>
+              <w:t>10</w:t>
+            </w:r>
+            <w:r>
+              <w:t>/</w:t>
+            </w:r>
+            <w:r>
+              <w:t>20</w:t>
+            </w:r>
+            <w:r>
+              <w:t xml:space="preserve"> </w:t>
+            </w:r>
+            <w:r>
+              <w:t>2</w:t>
+            </w:r>
+            <w:r>
+              <w:t xml:space="preserve">:35 </w:t>
+            </w:r>
+            <w:r>
+              <w:t>p</w:t>
+            </w:r>
+            <w:r>
+              <w:t>m</w:t>
             </w:r>
           </w:p>
         </w:tc>
@@ -445,7 +482,7 @@
           </w:tcPr>
           <w:p>
             <w:r>
-              <w:t>Samsmith1</w:t>
+              <w:t>Bug #1</w:t>
             </w:r>
           </w:p>
         </w:tc>
@@ -477,7 +514,34 @@
           </w:tcPr>
           <w:p>
             <w:r>
-              <w:t>2/16/06 3:45 pm</w:t>
+              <w:t>11</w:t>
+            </w:r>
+            <w:r>
+              <w:t>/</w:t>
+            </w:r>
+            <w:r>
+              <w:t>10</w:t>
+            </w:r>
+            <w:r>
+              <w:t>/</w:t>
+            </w:r>
+            <w:r>
+              <w:t>20</w:t>
+            </w:r>
+            <w:r>
+              <w:t xml:space="preserve"> </w:t>
+            </w:r>
+            <w:r>
+              <w:t>10</w:t>
+            </w:r>
+            <w:r>
+              <w:t>:</w:t>
+            </w:r>
+            <w:r>
+              <w:t>37</w:t>
+            </w:r>
+            <w:r>
+              <w:t xml:space="preserve"> pm</w:t>
             </w:r>
           </w:p>
         </w:tc>
@@ -487,7 +551,7 @@
           </w:tcPr>
           <w:p>
             <w:r>
-              <w:t>Joseph Jones</w:t>
+              <w:t>Cezanne Alamgir</w:t>
             </w:r>
           </w:p>
         </w:tc>
@@ -497,7 +561,7 @@
           </w:tcPr>
           <w:p>
             <w:r>
-              <w:t>Samsmith1</w:t>
+              <w:t>Bug #1</w:t>
             </w:r>
           </w:p>
         </w:tc>
@@ -524,11 +588,137 @@
       </w:tr>
     </w:tbl>
     <w:p/>
+    <w:p>
+      <w:pPr>
+        <w:spacing w:before="0"/>
+      </w:pPr>
+      <w:r>
+        <w:br w:type="page"/>
+      </w:r>
+    </w:p>
+    <w:p>
+      <w:pPr>
+        <w:sectPr>
+          <w:headerReference w:type="default" r:id="rId7"/>
+          <w:footerReference w:type="even" r:id="rId8"/>
+          <w:footerReference w:type="default" r:id="rId9"/>
+          <w:pgSz w:w="12240" w:h="15840" w:code="1"/>
+          <w:pgMar w:top="1800" w:right="1800" w:bottom="1440" w:left="1800" w:header="720" w:footer="720" w:gutter="0"/>
+          <w:cols w:space="720"/>
+        </w:sectPr>
+      </w:pPr>
+    </w:p>
+    <w:p>
+      <w:r>
+        <w:lastRenderedPageBreak/>
+        <w:t>Ru</w:t>
+      </w:r>
+      <w:r>
+        <w:t>n 1 – Bug demonstrated</w:t>
+      </w:r>
+    </w:p>
+    <w:p>
+      <w:r>
+        <w:rPr>
+          <w:noProof/>
+        </w:rPr>
+        <w:drawing>
+          <wp:inline distT="0" distB="0" distL="0" distR="0" wp14:anchorId="3EAED227" wp14:editId="53C0F94F">
+            <wp:extent cx="2609850" cy="3200400"/>
+            <wp:effectExtent l="0" t="0" r="0" b="0"/>
+            <wp:docPr id="1" name="Picture 1"/>
+            <wp:cNvGraphicFramePr>
+              <a:graphicFrameLocks xmlns:a="http://schemas.openxmlformats.org/drawingml/2006/main" noChangeAspect="1"/>
+            </wp:cNvGraphicFramePr>
+            <a:graphic xmlns:a="http://schemas.openxmlformats.org/drawingml/2006/main">
+              <a:graphicData uri="http://schemas.openxmlformats.org/drawingml/2006/picture">
+                <pic:pic xmlns:pic="http://schemas.openxmlformats.org/drawingml/2006/picture">
+                  <pic:nvPicPr>
+                    <pic:cNvPr id="1" name=""/>
+                    <pic:cNvPicPr/>
+                  </pic:nvPicPr>
+                  <pic:blipFill>
+                    <a:blip r:embed="rId10"/>
+                    <a:stretch>
+                      <a:fillRect/>
+                    </a:stretch>
+                  </pic:blipFill>
+                  <pic:spPr>
+                    <a:xfrm>
+                      <a:off x="0" y="0"/>
+                      <a:ext cx="2609850" cy="3200400"/>
+                    </a:xfrm>
+                    <a:prstGeom prst="rect">
+                      <a:avLst/>
+                    </a:prstGeom>
+                  </pic:spPr>
+                </pic:pic>
+              </a:graphicData>
+            </a:graphic>
+          </wp:inline>
+        </w:drawing>
+      </w:r>
+    </w:p>
+    <w:p>
+      <w:r>
+        <w:t>Run 2 – Bug Fixed</w:t>
+      </w:r>
+    </w:p>
+    <w:p>
+      <w:r>
+        <w:rPr>
+          <w:noProof/>
+        </w:rPr>
+        <w:drawing>
+          <wp:inline distT="0" distB="0" distL="0" distR="0" wp14:anchorId="6217F6F2" wp14:editId="4C6997DA">
+            <wp:extent cx="2571750" cy="3171825"/>
+            <wp:effectExtent l="0" t="0" r="0" b="9525"/>
+            <wp:docPr id="2" name="Picture 2"/>
+            <wp:cNvGraphicFramePr>
+              <a:graphicFrameLocks xmlns:a="http://schemas.openxmlformats.org/drawingml/2006/main" noChangeAspect="1"/>
+            </wp:cNvGraphicFramePr>
+            <a:graphic xmlns:a="http://schemas.openxmlformats.org/drawingml/2006/main">
+              <a:graphicData uri="http://schemas.openxmlformats.org/drawingml/2006/picture">
+                <pic:pic xmlns:pic="http://schemas.openxmlformats.org/drawingml/2006/picture">
+                  <pic:nvPicPr>
+                    <pic:cNvPr id="1" name=""/>
+                    <pic:cNvPicPr/>
+                  </pic:nvPicPr>
+                  <pic:blipFill>
+                    <a:blip r:embed="rId11"/>
+                    <a:stretch>
+                      <a:fillRect/>
+                    </a:stretch>
+                  </pic:blipFill>
+                  <pic:spPr>
+                    <a:xfrm>
+                      <a:off x="0" y="0"/>
+                      <a:ext cx="2571750" cy="3171825"/>
+                    </a:xfrm>
+                    <a:prstGeom prst="rect">
+                      <a:avLst/>
+                    </a:prstGeom>
+                  </pic:spPr>
+                </pic:pic>
+              </a:graphicData>
+            </a:graphic>
+          </wp:inline>
+        </w:drawing>
+      </w:r>
+    </w:p>
+    <w:p>
+      <w:pPr>
+        <w:sectPr>
+          <w:type w:val="continuous"/>
+          <w:pgSz w:w="12240" w:h="15840" w:code="1"/>
+          <w:pgMar w:top="1800" w:right="1800" w:bottom="1440" w:left="1800" w:header="720" w:footer="720" w:gutter="0"/>
+          <w:cols w:num="2" w:space="720"/>
+        </w:sectPr>
+      </w:pPr>
+    </w:p>
+    <w:p/>
     <w:sectPr>
-      <w:headerReference w:type="even" r:id="rId7"/>
-      <w:headerReference w:type="default" r:id="rId8"/>
-      <w:footerReference w:type="even" r:id="rId9"/>
-      <w:footerReference w:type="default" r:id="rId10"/>
+      <w:type w:val="continuous"/>
       <w:pgSz w:w="12240" w:h="15840" w:code="1"/>
       <w:pgMar w:top="1800" w:right="1800" w:bottom="1440" w:left="1800" w:header="720" w:footer="720" w:gutter="0"/>
       <w:cols w:space="720"/>
@@ -561,154 +751,8 @@
   <w:p>
     <w:pPr>
       <w:pStyle w:val="Footer"/>
-      <w:pBdr>
-        <w:top w:val="single" w:sz="4" w:space="1" w:color="auto"/>
-      </w:pBdr>
       <w:ind w:right="-7"/>
     </w:pPr>
-    <w:r>
-      <w:rPr>
-        <w:sz w:val="16"/>
-      </w:rPr>
-      <w:tab/>
-    </w:r>
-    <w:r>
-      <w:rPr>
-        <w:sz w:val="16"/>
-      </w:rPr>
-      <w:tab/>
-    </w:r>
-    <w:r>
-      <w:rPr>
-        <w:b/>
-        <w:sz w:val="16"/>
-      </w:rPr>
-      <w:t xml:space="preserve">&lt;company name&gt; | </w:t>
-    </w:r>
-    <w:r>
-      <w:rPr>
-        <w:sz w:val="16"/>
-      </w:rPr>
-      <w:fldChar w:fldCharType="begin"/>
-    </w:r>
-    <w:r>
-      <w:rPr>
-        <w:sz w:val="16"/>
-      </w:rPr>
-      <w:instrText xml:space="preserve"> DATE  \* MERGEFORMAT </w:instrText>
-    </w:r>
-    <w:r>
-      <w:rPr>
-        <w:sz w:val="16"/>
-      </w:rPr>
-      <w:fldChar w:fldCharType="separate"/>
-    </w:r>
-    <w:r>
-      <w:rPr>
-        <w:noProof/>
-        <w:sz w:val="16"/>
-      </w:rPr>
-      <w:t>10/10/2020</w:t>
-    </w:r>
-    <w:r>
-      <w:rPr>
-        <w:sz w:val="16"/>
-      </w:rPr>
-      <w:fldChar w:fldCharType="end"/>
-    </w:r>
-    <w:r>
-      <w:rPr>
-        <w:sz w:val="16"/>
-      </w:rPr>
-      <w:t xml:space="preserve"> | Page</w:t>
-    </w:r>
-    <w:r>
-      <w:rPr>
-        <w:b/>
-        <w:bCs/>
-        <w:sz w:val="16"/>
-      </w:rPr>
-      <w:t xml:space="preserve"> </w:t>
-    </w:r>
-    <w:r>
-      <w:rPr>
-        <w:rStyle w:val="PageNumber"/>
-        <w:sz w:val="16"/>
-      </w:rPr>
-      <w:fldChar w:fldCharType="begin"/>
-    </w:r>
-    <w:r>
-      <w:rPr>
-        <w:rStyle w:val="PageNumber"/>
-        <w:sz w:val="16"/>
-      </w:rPr>
-      <w:instrText xml:space="preserve"> PAGE </w:instrText>
-    </w:r>
-    <w:r>
-      <w:rPr>
-        <w:rStyle w:val="PageNumber"/>
-        <w:sz w:val="16"/>
-      </w:rPr>
-      <w:fldChar w:fldCharType="separate"/>
-    </w:r>
-    <w:r>
-      <w:rPr>
-        <w:rStyle w:val="PageNumber"/>
-        <w:noProof/>
-        <w:sz w:val="16"/>
-      </w:rPr>
-      <w:t>2</w:t>
-    </w:r>
-    <w:r>
-      <w:rPr>
-        <w:rStyle w:val="PageNumber"/>
-        <w:sz w:val="16"/>
-      </w:rPr>
-      <w:fldChar w:fldCharType="end"/>
-    </w:r>
-    <w:r>
-      <w:rPr>
-        <w:rStyle w:val="PageNumber"/>
-        <w:sz w:val="16"/>
-      </w:rPr>
-      <w:t xml:space="preserve"> of </w:t>
-    </w:r>
-    <w:r>
-      <w:rPr>
-        <w:rStyle w:val="PageNumber"/>
-        <w:sz w:val="16"/>
-      </w:rPr>
-      <w:fldChar w:fldCharType="begin"/>
-    </w:r>
-    <w:r>
-      <w:rPr>
-        <w:rStyle w:val="PageNumber"/>
-        <w:sz w:val="16"/>
-      </w:rPr>
-      <w:instrText xml:space="preserve"> NUMPAGES </w:instrText>
-    </w:r>
-    <w:r>
-      <w:rPr>
-        <w:rStyle w:val="PageNumber"/>
-        <w:sz w:val="16"/>
-      </w:rPr>
-      <w:fldChar w:fldCharType="separate"/>
-    </w:r>
-    <w:r>
-      <w:rPr>
-        <w:rStyle w:val="PageNumber"/>
-        <w:noProof/>
-        <w:sz w:val="16"/>
-      </w:rPr>
-      <w:t>2</w:t>
-    </w:r>
-    <w:r>
-      <w:rPr>
-        <w:rStyle w:val="PageNumber"/>
-        <w:sz w:val="16"/>
-      </w:rPr>
-      <w:fldChar w:fldCharType="end"/>
-    </w:r>
   </w:p>
 </w:ftr>
 </file>
@@ -846,7 +890,7 @@
         <w:noProof/>
         <w:sz w:val="16"/>
       </w:rPr>
-      <w:t>10/10/2020</w:t>
+      <w:t>10/11/2020</w:t>
     </w:r>
     <w:r>
       <w:rPr>
@@ -891,48 +935,6 @@
 </file>
 
 <file path=word/header1.xml><?xml version="1.0" encoding="utf-8"?>
-<w:hdr xmlns:wpc="http://schemas.microsoft.com/office/word/2010/wordprocessingCanvas" xmlns:cx="http://schemas.microsoft.com/office/drawing/2014/chartex" xmlns:cx1="http://schemas.microsoft.com/office/drawing/2015/9/8/chartex" xmlns:cx2="http://schemas.microsoft.com/office/drawing/2015/10/21/chartex" xmlns:cx3="http://schemas.microsoft.com/office/drawing/2016/5/9/chartex" xmlns:cx4="http://schemas.microsoft.com/office/drawing/2016/5/10/chartex" xmlns:cx5="http://schemas.microsoft.com/office/drawing/2016/5/11/chartex" xmlns:cx6="http://schemas.microsoft.com/office/drawing/2016/5/12/chartex" xmlns:cx7="http://schemas.microsoft.com/office/drawing/2016/5/13/chartex" xmlns:cx8="http://schemas.microsoft.com/office/drawing/2016/5/14/chartex" xmlns:mc="http://schemas.openxmlformats.org/markup-compatibility/2006" xmlns:aink="http://schemas.microsoft.com/office/drawing/2016/ink" xmlns:am3d="http://schemas.microsoft.com/office/drawing/2017/model3d" xmlns:o="urn:schemas-microsoft-com:office:office" xmlns:r="http://schemas.openxmlformats.org/officeDocument/2006/relationships" xmlns:m="http://schemas.openxmlformats.org/officeDocument/2006/math" xmlns:v="urn:schemas-microsoft-com:vml" xmlns:wp14="http://schemas.microsoft.com/office/word/2010/wordprocessingDrawing" xmlns:wp="http://schemas.openxmlformats.org/drawingml/2006/wordprocessingDrawing" xmlns:w10="urn:schemas-microsoft-com:office:word" xmlns:w="http://schemas.openxmlformats.org/wordprocessingml/2006/main" xmlns:w14="http://schemas.microsoft.com/office/word/2010/wordml" xmlns:w15="http://schemas.microsoft.com/office/word/2012/wordml" xmlns:w16cid="http://schemas.microsoft.com/office/word/2016/wordml/cid" xmlns:w16se="http://schemas.microsoft.com/office/word/2015/wordml/symex" xmlns:wpg="http://schemas.microsoft.com/office/word/2010/wordprocessingGroup" xmlns:wpi="http://schemas.microsoft.com/office/word/2010/wordprocessingInk" xmlns:wne="http://schemas.microsoft.com/office/word/2006/wordml" xmlns:wps="http://schemas.microsoft.com/office/word/2010/wordprocessingShape" mc:Ignorable="w14 w15 w16se w16cid wp14">
-  <w:p>
-    <w:pPr>
-      <w:pStyle w:val="Header"/>
-      <w:jc w:val="center"/>
-      <w:rPr>
-        <w:b/>
-        <w:bCs/>
-        <w:sz w:val="24"/>
-      </w:rPr>
-    </w:pPr>
-    <w:r>
-      <w:rPr>
-        <w:b/>
-        <w:bCs/>
-        <w:sz w:val="24"/>
-      </w:rPr>
-      <w:t>&lt;Project/Program Name&gt;</w:t>
-    </w:r>
-  </w:p>
-  <w:p>
-    <w:pPr>
-      <w:pStyle w:val="Header"/>
-      <w:jc w:val="center"/>
-      <w:rPr>
-        <w:b/>
-        <w:bCs/>
-      </w:rPr>
-    </w:pPr>
-    <w:r>
-      <w:rPr>
-        <w:b/>
-        <w:bCs/>
-        <w:sz w:val="16"/>
-      </w:rPr>
-      <w:t>&lt;Test Scenario # and Name&gt;</w:t>
-    </w:r>
-  </w:p>
-</w:hdr>
-</file>
-
-<file path=word/header2.xml><?xml version="1.0" encoding="utf-8"?>
 <w:hdr xmlns:wpc="http://schemas.microsoft.com/office/word/2010/wordprocessingCanvas" xmlns:cx="http://schemas.microsoft.com/office/drawing/2014/chartex" xmlns:cx1="http://schemas.microsoft.com/office/drawing/2015/9/8/chartex" xmlns:cx2="http://schemas.microsoft.com/office/drawing/2015/10/21/chartex" xmlns:cx3="http://schemas.microsoft.com/office/drawing/2016/5/9/chartex" xmlns:cx4="http://schemas.microsoft.com/office/drawing/2016/5/10/chartex" xmlns:cx5="http://schemas.microsoft.com/office/drawing/2016/5/11/chartex" xmlns:cx6="http://schemas.microsoft.com/office/drawing/2016/5/12/chartex" xmlns:cx7="http://schemas.microsoft.com/office/drawing/2016/5/13/chartex" xmlns:cx8="http://schemas.microsoft.com/office/drawing/2016/5/14/chartex" xmlns:mc="http://schemas.openxmlformats.org/markup-compatibility/2006" xmlns:aink="http://schemas.microsoft.com/office/drawing/2016/ink" xmlns:am3d="http://schemas.microsoft.com/office/drawing/2017/model3d" xmlns:o="urn:schemas-microsoft-com:office:office" xmlns:r="http://schemas.openxmlformats.org/officeDocument/2006/relationships" xmlns:m="http://schemas.openxmlformats.org/officeDocument/2006/math" xmlns:v="urn:schemas-microsoft-com:vml" xmlns:wp14="http://schemas.microsoft.com/office/word/2010/wordprocessingDrawing" xmlns:wp="http://schemas.openxmlformats.org/drawingml/2006/wordprocessingDrawing" xmlns:w10="urn:schemas-microsoft-com:office:word" xmlns:w="http://schemas.openxmlformats.org/wordprocessingml/2006/main" xmlns:w14="http://schemas.microsoft.com/office/word/2010/wordml" xmlns:w15="http://schemas.microsoft.com/office/word/2012/wordml" xmlns:w16cid="http://schemas.microsoft.com/office/word/2016/wordml/cid" xmlns:w16se="http://schemas.microsoft.com/office/word/2015/wordml/symex" xmlns:wpg="http://schemas.microsoft.com/office/word/2010/wordprocessingGroup" xmlns:wpi="http://schemas.microsoft.com/office/word/2010/wordprocessingInk" xmlns:wne="http://schemas.microsoft.com/office/word/2006/wordml" xmlns:wps="http://schemas.microsoft.com/office/word/2010/wordprocessingShape" mc:Ignorable="w14 w15 w16se w16cid wp14">
   <w:p>
     <w:pPr>

</xml_diff>

<commit_message>
Reset bug in Calendar; added bug 2 log; designed bug 2 test script
</commit_message>
<xml_diff>
--- a/BRLS/doc/Bug 1 Test Script.docx
+++ b/BRLS/doc/Bug 1 Test Script.docx
@@ -38,7 +38,18 @@
       </w:pPr>
       <w:bookmarkStart w:id="1" w:name="_Toc43786492"/>
       <w:r>
-        <w:t>Test scripts (aka test procedures) list the specific steps a tester will take, along with the expected results</w:t>
+        <w:t xml:space="preserve">Test </w:t>
+      </w:r>
+      <w:r>
+        <w:t>is designed to verify i</w:t>
+      </w:r>
+      <w:r>
+        <w:t>f</w:t>
+      </w:r>
+      <w:bookmarkStart w:id="2" w:name="_GoBack"/>
+      <w:bookmarkEnd w:id="2"/>
+      <w:r>
+        <w:t xml:space="preserve"> a patron with a loan one day overdue will incur fines.</w:t>
       </w:r>
     </w:p>
     <w:p>
@@ -60,7 +71,16 @@
         <w:pStyle w:val="ListBullet"/>
       </w:pPr>
       <w:r>
-        <w:t>A loan is one day is overdue</w:t>
+        <w:t xml:space="preserve">A loan is </w:t>
+      </w:r>
+      <w:r>
+        <w:rPr>
+          <w:u w:val="single"/>
+        </w:rPr>
+        <w:t>one</w:t>
+      </w:r>
+      <w:r>
+        <w:t xml:space="preserve"> day is overdue</w:t>
       </w:r>
       <w:r>
         <w:t>.</w:t>
@@ -84,18 +104,16 @@
       <w:pPr>
         <w:pStyle w:val="Heading3"/>
       </w:pPr>
-      <w:bookmarkStart w:id="2" w:name="_Toc43786493"/>
+      <w:bookmarkStart w:id="3" w:name="_Toc43786493"/>
       <w:r>
         <w:t>Setup</w:t>
       </w:r>
-      <w:bookmarkEnd w:id="2"/>
+      <w:bookmarkEnd w:id="3"/>
     </w:p>
     <w:p>
       <w:pPr>
         <w:pStyle w:val="ListBullet"/>
       </w:pPr>
-      <w:bookmarkStart w:id="3" w:name="_GoBack"/>
-      <w:bookmarkEnd w:id="3"/>
       <w:r>
         <w:t xml:space="preserve">A loan </w:t>
       </w:r>

</xml_diff>